<commit_message>
Fixed knitting; Cleaned docx template; updated README with rmarkdown/pandoc dependencies
</commit_message>
<xml_diff>
--- a/template.docx
+++ b/template.docx
@@ -1,1760 +1,14 @@
 
 <file path=word/document.xml><?xml version="1.0" encoding="utf-8"?>
-<w:document xmlns:wpc="http://schemas.microsoft.com/office/word/2010/wordprocessingCanvas" xmlns:mo="http://schemas.microsoft.com/office/mac/office/2008/main" xmlns:mc="http://schemas.openxmlformats.org/markup-compatibility/2006" xmlns:mv="urn:schemas-microsoft-com:mac:vml" xmlns:o="urn:schemas-microsoft-com:office:office" xmlns:r="http://schemas.openxmlformats.org/officeDocument/2006/relationships" xmlns:m="http://schemas.openxmlformats.org/officeDocument/2006/math" xmlns:v="urn:schemas-microsoft-com:vml" xmlns:wp14="http://schemas.microsoft.com/office/word/2010/wordprocessingDrawing" xmlns:wp="http://schemas.openxmlformats.org/drawingml/2006/wordprocessingDrawing" xmlns:w10="urn:schemas-microsoft-com:office:word" xmlns:w="http://schemas.openxmlformats.org/wordprocessingml/2006/main" xmlns:w14="http://schemas.microsoft.com/office/word/2010/wordml" xmlns:w15="http://schemas.microsoft.com/office/word/2012/wordml" xmlns:wpg="http://schemas.microsoft.com/office/word/2010/wordprocessingGroup" xmlns:wpi="http://schemas.microsoft.com/office/word/2010/wordprocessingInk" xmlns:wne="http://schemas.microsoft.com/office/word/2006/wordml" xmlns:wps="http://schemas.microsoft.com/office/word/2010/wordprocessingShape" mc:Ignorable="w14 w15 wp14">
+<w:document xmlns:wpc="http://schemas.microsoft.com/office/word/2010/wordprocessingCanvas" xmlns:cx="http://schemas.microsoft.com/office/drawing/2014/chartex" xmlns:cx1="http://schemas.microsoft.com/office/drawing/2015/9/8/chartex" xmlns:cx2="http://schemas.microsoft.com/office/drawing/2015/10/21/chartex" xmlns:cx3="http://schemas.microsoft.com/office/drawing/2016/5/9/chartex" xmlns:cx4="http://schemas.microsoft.com/office/drawing/2016/5/10/chartex" xmlns:cx5="http://schemas.microsoft.com/office/drawing/2016/5/11/chartex" xmlns:cx6="http://schemas.microsoft.com/office/drawing/2016/5/12/chartex" xmlns:cx7="http://schemas.microsoft.com/office/drawing/2016/5/13/chartex" xmlns:cx8="http://schemas.microsoft.com/office/drawing/2016/5/14/chartex" xmlns:mc="http://schemas.openxmlformats.org/markup-compatibility/2006" xmlns:aink="http://schemas.microsoft.com/office/drawing/2016/ink" xmlns:am3d="http://schemas.microsoft.com/office/drawing/2017/model3d" xmlns:o="urn:schemas-microsoft-com:office:office" xmlns:r="http://schemas.openxmlformats.org/officeDocument/2006/relationships" xmlns:m="http://schemas.openxmlformats.org/officeDocument/2006/math" xmlns:v="urn:schemas-microsoft-com:vml" xmlns:wp14="http://schemas.microsoft.com/office/word/2010/wordprocessingDrawing" xmlns:wp="http://schemas.openxmlformats.org/drawingml/2006/wordprocessingDrawing" xmlns:w10="urn:schemas-microsoft-com:office:word" xmlns:w="http://schemas.openxmlformats.org/wordprocessingml/2006/main" xmlns:w14="http://schemas.microsoft.com/office/word/2010/wordml" xmlns:w15="http://schemas.microsoft.com/office/word/2012/wordml" xmlns:w16cid="http://schemas.microsoft.com/office/word/2016/wordml/cid" xmlns:w16se="http://schemas.microsoft.com/office/word/2015/wordml/symex" xmlns:wpg="http://schemas.microsoft.com/office/word/2010/wordprocessingGroup" xmlns:wpi="http://schemas.microsoft.com/office/word/2010/wordprocessingInk" xmlns:wne="http://schemas.microsoft.com/office/word/2006/wordml" xmlns:wps="http://schemas.microsoft.com/office/word/2010/wordprocessingShape" mc:Ignorable="w14 w15 w16se w16cid wp14">
   <w:body>
     <w:p>
-      <w:pPr>
-        <w:pStyle w:val="Heading1"/>
-      </w:pPr>
-      <w:bookmarkStart w:id="0" w:name="heatmap-trials"/>
+      <w:bookmarkStart w:id="0" w:name="_GoBack"/>
       <w:bookmarkEnd w:id="0"/>
-      <w:r>
-        <w:t>Heatmap Trials</w:t>
-      </w:r>
-    </w:p>
-    <w:p>
-      <w:r>
-        <w:rPr>
-          <w:i/>
-        </w:rPr>
-        <w:t>Nathan Siemers</w:t>
-      </w:r>
-      <w:r>
-        <w:t xml:space="preserve"> </w:t>
-      </w:r>
-      <w:r>
-        <w:rPr>
-          <w:i/>
-        </w:rPr>
-        <w:t>Genetically Defined Diseases and Genomics</w:t>
-      </w:r>
-    </w:p>
-    <w:p>
-      <w:r>
-        <w:rPr>
-          <w:i/>
-        </w:rPr>
-        <w:t>2016-06-28</w:t>
-      </w:r>
-    </w:p>
-    <w:p>
-      <w:pPr>
-        <w:pStyle w:val="SourceCode"/>
-      </w:pPr>
-      <w:r>
-        <w:rPr>
-          <w:rStyle w:val="NormalTok3"/>
-        </w:rPr>
-        <w:t>filename =</w:t>
-      </w:r>
-      <w:r>
-        <w:rPr>
-          <w:rStyle w:val="StringTok3"/>
-        </w:rPr>
-        <w:t xml:space="preserve"> 'heatmap-trials'</w:t>
-      </w:r>
-      <w:r>
-        <w:br/>
-      </w:r>
-      <w:r>
-        <w:rPr>
-          <w:rStyle w:val="KeywordTok3"/>
-        </w:rPr>
-        <w:t>library</w:t>
-      </w:r>
-      <w:r>
-        <w:rPr>
-          <w:rStyle w:val="NormalTok3"/>
-        </w:rPr>
-        <w:t>(</w:t>
-      </w:r>
-      <w:r>
-        <w:rPr>
-          <w:rStyle w:val="StringTok3"/>
-        </w:rPr>
-        <w:t>'plyr'</w:t>
-      </w:r>
-      <w:r>
-        <w:rPr>
-          <w:rStyle w:val="NormalTok3"/>
-        </w:rPr>
-        <w:t>)</w:t>
-      </w:r>
-      <w:r>
-        <w:br/>
-      </w:r>
-      <w:r>
-        <w:rPr>
-          <w:rStyle w:val="KeywordTok3"/>
-        </w:rPr>
-        <w:t>library</w:t>
-      </w:r>
-      <w:r>
-        <w:rPr>
-          <w:rStyle w:val="NormalTok3"/>
-        </w:rPr>
-        <w:t>(gplots)</w:t>
-      </w:r>
-      <w:r>
-        <w:br/>
-      </w:r>
-      <w:r>
-        <w:rPr>
-          <w:rStyle w:val="KeywordTok3"/>
-        </w:rPr>
-        <w:t>library</w:t>
-      </w:r>
-      <w:r>
-        <w:rPr>
-          <w:rStyle w:val="NormalTok3"/>
-        </w:rPr>
-        <w:t>(knitr)</w:t>
-      </w:r>
-      <w:r>
-        <w:br/>
-      </w:r>
-      <w:r>
-        <w:rPr>
-          <w:rStyle w:val="KeywordTok3"/>
-        </w:rPr>
-        <w:t>library</w:t>
-      </w:r>
-      <w:r>
-        <w:rPr>
-          <w:rStyle w:val="NormalTok3"/>
-        </w:rPr>
-        <w:t>(knitit)</w:t>
-      </w:r>
-      <w:r>
-        <w:br/>
-      </w:r>
-      <w:r>
-        <w:rPr>
-          <w:rStyle w:val="KeywordTok3"/>
-        </w:rPr>
-        <w:t>library</w:t>
-      </w:r>
-      <w:r>
-        <w:rPr>
-          <w:rStyle w:val="NormalTok3"/>
-        </w:rPr>
-        <w:t>(pheatmap)</w:t>
-      </w:r>
-      <w:r>
-        <w:br/>
-      </w:r>
-      <w:r>
-        <w:rPr>
-          <w:rStyle w:val="KeywordTok3"/>
-        </w:rPr>
-        <w:t>library</w:t>
-      </w:r>
-      <w:r>
-        <w:rPr>
-          <w:rStyle w:val="NormalTok3"/>
-        </w:rPr>
-        <w:t>(Biostrings)</w:t>
-      </w:r>
-      <w:r>
-        <w:br/>
-      </w:r>
-      <w:r>
-        <w:rPr>
-          <w:rStyle w:val="KeywordTok3"/>
-        </w:rPr>
-        <w:t>library</w:t>
-      </w:r>
-      <w:r>
-        <w:rPr>
-          <w:rStyle w:val="NormalTok3"/>
-        </w:rPr>
-        <w:t>(ggplot2)</w:t>
-      </w:r>
-      <w:r>
-        <w:br/>
-      </w:r>
-      <w:r>
-        <w:br/>
-      </w:r>
-      <w:r>
-        <w:br/>
-      </w:r>
-      <w:r>
-        <w:br/>
-      </w:r>
-      <w:r>
-        <w:br/>
-      </w:r>
-      <w:r>
-        <w:br/>
-      </w:r>
-      <w:r>
-        <w:rPr>
-          <w:rStyle w:val="NormalTok3"/>
-        </w:rPr>
-        <w:t>## example code to get antibody data from abgenesis.rdcloud.bms.com - you would need account</w:t>
-      </w:r>
-      <w:r>
-        <w:br/>
-      </w:r>
-      <w:r>
-        <w:rPr>
-          <w:rStyle w:val="NormalTok3"/>
-        </w:rPr>
-        <w:t>## don't need this as I have sample data in the repo</w:t>
-      </w:r>
-      <w:r>
-        <w:br/>
-      </w:r>
-      <w:r>
-        <w:rPr>
-          <w:rStyle w:val="NormalTok3"/>
-        </w:rPr>
-        <w:t>do.download =</w:t>
-      </w:r>
-      <w:r>
-        <w:rPr>
-          <w:rStyle w:val="StringTok3"/>
-        </w:rPr>
-        <w:t xml:space="preserve"> </w:t>
-      </w:r>
-      <w:r>
-        <w:rPr>
-          <w:rStyle w:val="OtherTok3"/>
-        </w:rPr>
-        <w:t>FALSE</w:t>
-      </w:r>
-      <w:r>
-        <w:br/>
-      </w:r>
-      <w:r>
-        <w:rPr>
-          <w:rStyle w:val="NormalTok3"/>
-        </w:rPr>
-        <w:t>vh.unix =</w:t>
-      </w:r>
-      <w:r>
-        <w:rPr>
-          <w:rStyle w:val="StringTok3"/>
-        </w:rPr>
-        <w:t xml:space="preserve"> '*VH-clone-table.xls'</w:t>
-      </w:r>
-      <w:r>
-        <w:br/>
-      </w:r>
-      <w:r>
-        <w:rPr>
-          <w:rStyle w:val="NormalTok3"/>
-        </w:rPr>
-        <w:t>if ( do.download ) {</w:t>
-      </w:r>
-      <w:r>
-        <w:br/>
-      </w:r>
-      <w:r>
-        <w:rPr>
-          <w:rStyle w:val="NormalTok3"/>
-        </w:rPr>
-        <w:t xml:space="preserve">    my.project =</w:t>
-      </w:r>
-      <w:r>
-        <w:rPr>
-          <w:rStyle w:val="StringTok3"/>
-        </w:rPr>
-        <w:t xml:space="preserve"> </w:t>
-      </w:r>
-      <w:r>
-        <w:rPr>
-          <w:rStyle w:val="DecValTok3"/>
-        </w:rPr>
-        <w:t>25</w:t>
-      </w:r>
-      <w:r>
-        <w:br/>
-      </w:r>
-      <w:r>
-        <w:rPr>
-          <w:rStyle w:val="NormalTok3"/>
-        </w:rPr>
-        <w:t xml:space="preserve">    my.experiment</w:t>
-      </w:r>
-      <w:r>
-        <w:rPr>
-          <w:rStyle w:val="NormalTok3"/>
-        </w:rPr>
-        <w:t xml:space="preserve"> =</w:t>
-      </w:r>
-      <w:r>
-        <w:rPr>
-          <w:rStyle w:val="StringTok3"/>
-        </w:rPr>
-        <w:t xml:space="preserve"> </w:t>
-      </w:r>
-      <w:r>
-        <w:rPr>
-          <w:rStyle w:val="DecValTok3"/>
-        </w:rPr>
-        <w:t>189</w:t>
-      </w:r>
-      <w:r>
-        <w:br/>
-      </w:r>
-      <w:r>
-        <w:rPr>
-          <w:rStyle w:val="NormalTok3"/>
-        </w:rPr>
-        <w:t xml:space="preserve">    abgenesis.home =</w:t>
-      </w:r>
-      <w:r>
-        <w:rPr>
-          <w:rStyle w:val="StringTok3"/>
-        </w:rPr>
-        <w:t xml:space="preserve"> 'siemersn@abgenesis.rdcloud.bms.com:/data/abgenesis/data/2'</w:t>
-      </w:r>
-      <w:r>
-        <w:br/>
-      </w:r>
-      <w:r>
-        <w:rPr>
-          <w:rStyle w:val="NormalTok3"/>
-        </w:rPr>
-        <w:t xml:space="preserve">                                        </w:t>
-      </w:r>
-      <w:r>
-        <w:rPr>
-          <w:rStyle w:val="CommentTok3"/>
-        </w:rPr>
-        <w:t># download all the files</w:t>
-      </w:r>
-      <w:r>
-        <w:br/>
-      </w:r>
-      <w:bookmarkStart w:id="1" w:name="_GoBack"/>
-      <w:r>
-        <w:rPr>
-          <w:rStyle w:val="NormalTok3"/>
-        </w:rPr>
-        <w:t xml:space="preserve">    vh.files =</w:t>
-      </w:r>
-      <w:r>
-        <w:rPr>
-          <w:rStyle w:val="StringTok3"/>
-        </w:rPr>
-        <w:t xml:space="preserve"> </w:t>
-      </w:r>
-      <w:r>
-        <w:rPr>
-          <w:rStyle w:val="KeywordTok3"/>
-        </w:rPr>
-        <w:t>paste</w:t>
-      </w:r>
-      <w:r>
-        <w:rPr>
-          <w:rStyle w:val="NormalTok3"/>
-        </w:rPr>
-        <w:t xml:space="preserve">(abgenesis.home, my.project, my.experiment, vh.unix, </w:t>
-      </w:r>
-      <w:r>
-        <w:rPr>
-          <w:rStyle w:val="DataTypeTok3"/>
-        </w:rPr>
-        <w:t>sep=</w:t>
-      </w:r>
-      <w:r>
-        <w:rPr>
-          <w:rStyle w:val="StringTok3"/>
-        </w:rPr>
-        <w:t>'/'</w:t>
-      </w:r>
-      <w:r>
-        <w:rPr>
-          <w:rStyle w:val="NormalTok3"/>
-        </w:rPr>
-        <w:t>)</w:t>
-      </w:r>
-      <w:r>
-        <w:br/>
-      </w:r>
-      <w:bookmarkEnd w:id="1"/>
-      <w:r>
-        <w:rPr>
-          <w:rStyle w:val="NormalTok3"/>
-        </w:rPr>
-        <w:t xml:space="preserve">    vh.call =</w:t>
-      </w:r>
-      <w:r>
-        <w:rPr>
-          <w:rStyle w:val="StringTok3"/>
-        </w:rPr>
-        <w:t xml:space="preserve"> </w:t>
-      </w:r>
-      <w:r>
-        <w:rPr>
-          <w:rStyle w:val="KeywordTok3"/>
-        </w:rPr>
-        <w:t>paste0</w:t>
-      </w:r>
-      <w:r>
-        <w:rPr>
-          <w:rStyle w:val="NormalTok3"/>
-        </w:rPr>
-        <w:t>(</w:t>
-      </w:r>
-      <w:r>
-        <w:rPr>
-          <w:rStyle w:val="StringTok3"/>
-        </w:rPr>
-        <w:t>'rsync -v --progress  '</w:t>
-      </w:r>
-      <w:r>
-        <w:rPr>
-          <w:rStyle w:val="NormalTok3"/>
-        </w:rPr>
-        <w:t xml:space="preserve">, </w:t>
-      </w:r>
-      <w:r>
-        <w:rPr>
-          <w:rStyle w:val="StringTok3"/>
-        </w:rPr>
-        <w:t>'</w:t>
-      </w:r>
-      <w:r>
-        <w:rPr>
-          <w:rStyle w:val="CharTok3"/>
-        </w:rPr>
-        <w:t>\'</w:t>
-      </w:r>
-      <w:r>
-        <w:rPr>
-          <w:rStyle w:val="StringTok3"/>
-        </w:rPr>
-        <w:t>'</w:t>
-      </w:r>
-      <w:r>
-        <w:rPr>
-          <w:rStyle w:val="NormalTok3"/>
-        </w:rPr>
-        <w:t xml:space="preserve">, vh.files, </w:t>
-      </w:r>
-      <w:r>
-        <w:rPr>
-          <w:rStyle w:val="StringTok3"/>
-        </w:rPr>
-        <w:t>'</w:t>
-      </w:r>
-      <w:r>
-        <w:rPr>
-          <w:rStyle w:val="CharTok3"/>
-        </w:rPr>
-        <w:t>\'</w:t>
-      </w:r>
-      <w:r>
-        <w:rPr>
-          <w:rStyle w:val="StringTok3"/>
-        </w:rPr>
-        <w:t>'</w:t>
-      </w:r>
-      <w:r>
-        <w:rPr>
-          <w:rStyle w:val="NormalTok3"/>
-        </w:rPr>
-        <w:t xml:space="preserve">, </w:t>
-      </w:r>
-      <w:r>
-        <w:rPr>
-          <w:rStyle w:val="StringTok3"/>
-        </w:rPr>
-        <w:t>' . '</w:t>
-      </w:r>
-      <w:r>
-        <w:rPr>
-          <w:rStyle w:val="NormalTok3"/>
-        </w:rPr>
-        <w:t>)</w:t>
-      </w:r>
-      <w:r>
-        <w:br/>
-      </w:r>
-      <w:r>
-        <w:rPr>
-          <w:rStyle w:val="NormalTok3"/>
-        </w:rPr>
-        <w:t xml:space="preserve">    </w:t>
-      </w:r>
-      <w:r>
-        <w:rPr>
-          <w:rStyle w:val="KeywordTok3"/>
-        </w:rPr>
-        <w:t>system</w:t>
-      </w:r>
-      <w:r>
-        <w:rPr>
-          <w:rStyle w:val="NormalTok3"/>
-        </w:rPr>
-        <w:t>(vh.call)</w:t>
-      </w:r>
-      <w:r>
-        <w:br/>
-      </w:r>
-      <w:r>
-        <w:rPr>
-          <w:rStyle w:val="NormalTok3"/>
-        </w:rPr>
-        <w:t>}</w:t>
-      </w:r>
-      <w:r>
-        <w:br/>
-      </w:r>
-      <w:r>
-        <w:br/>
-      </w:r>
-      <w:r>
-        <w:br/>
-      </w:r>
-      <w:r>
-        <w:br/>
-      </w:r>
-      <w:r>
-        <w:rPr>
-          <w:rStyle w:val="NormalTok3"/>
-        </w:rPr>
-        <w:t>## remove mouse V regions from tables - given column names this returns non mouse columns</w:t>
-      </w:r>
-      <w:r>
-        <w:br/>
-      </w:r>
-      <w:r>
-        <w:rPr>
-          <w:rStyle w:val="NormalTok3"/>
-        </w:rPr>
-        <w:t>only.human.v =</w:t>
-      </w:r>
-      <w:r>
-        <w:rPr>
-          <w:rStyle w:val="StringTok3"/>
-        </w:rPr>
-        <w:t xml:space="preserve"> </w:t>
-      </w:r>
-      <w:r>
-        <w:rPr>
-          <w:rStyle w:val="NormalTok3"/>
-        </w:rPr>
-        <w:t>function(x) {</w:t>
-      </w:r>
-      <w:r>
-        <w:br/>
-      </w:r>
-      <w:r>
-        <w:rPr>
-          <w:rStyle w:val="NormalTok3"/>
-        </w:rPr>
-        <w:t xml:space="preserve">    x =</w:t>
-      </w:r>
-      <w:r>
-        <w:rPr>
-          <w:rStyle w:val="StringTok3"/>
-        </w:rPr>
-        <w:t xml:space="preserve"> </w:t>
-      </w:r>
-      <w:r>
-        <w:rPr>
-          <w:rStyle w:val="NormalTok3"/>
-        </w:rPr>
-        <w:t>x[!</w:t>
-      </w:r>
-      <w:r>
-        <w:rPr>
-          <w:rStyle w:val="StringTok3"/>
-        </w:rPr>
-        <w:t xml:space="preserve"> </w:t>
-      </w:r>
-      <w:r>
-        <w:rPr>
-          <w:rStyle w:val="KeywordTok3"/>
-        </w:rPr>
-        <w:t>grepl</w:t>
-      </w:r>
-      <w:r>
-        <w:rPr>
-          <w:rStyle w:val="NormalTok3"/>
-        </w:rPr>
-        <w:t>(</w:t>
-      </w:r>
-      <w:r>
-        <w:rPr>
-          <w:rStyle w:val="StringTok3"/>
-        </w:rPr>
-        <w:t>"m$"</w:t>
-      </w:r>
-      <w:r>
-        <w:rPr>
-          <w:rStyle w:val="NormalTok3"/>
-        </w:rPr>
-        <w:t xml:space="preserve">, </w:t>
-      </w:r>
-      <w:r>
-        <w:rPr>
-          <w:rStyle w:val="KeywordTok3"/>
-        </w:rPr>
-        <w:t>names</w:t>
-      </w:r>
-      <w:r>
-        <w:rPr>
-          <w:rStyle w:val="NormalTok3"/>
-        </w:rPr>
-        <w:t>(x))]</w:t>
-      </w:r>
-      <w:r>
-        <w:br/>
-      </w:r>
-      <w:r>
-        <w:rPr>
-          <w:rStyle w:val="NormalTok3"/>
-        </w:rPr>
-        <w:t xml:space="preserve">    x =</w:t>
-      </w:r>
-      <w:r>
-        <w:rPr>
-          <w:rStyle w:val="StringTok3"/>
-        </w:rPr>
-        <w:t xml:space="preserve"> </w:t>
-      </w:r>
-      <w:r>
-        <w:rPr>
-          <w:rStyle w:val="NormalTok3"/>
-        </w:rPr>
-        <w:t>x[!</w:t>
-      </w:r>
-      <w:r>
-        <w:rPr>
-          <w:rStyle w:val="StringTok3"/>
-        </w:rPr>
-        <w:t xml:space="preserve"> </w:t>
-      </w:r>
-      <w:r>
-        <w:rPr>
-          <w:rStyle w:val="KeywordTok3"/>
-        </w:rPr>
-        <w:t>grepl</w:t>
-      </w:r>
-      <w:r>
-        <w:rPr>
-          <w:rStyle w:val="NormalTok3"/>
-        </w:rPr>
-        <w:t>(</w:t>
-      </w:r>
-      <w:r>
-        <w:rPr>
-          <w:rStyle w:val="StringTok3"/>
-        </w:rPr>
-        <w:t>"^m"</w:t>
-      </w:r>
-      <w:r>
-        <w:rPr>
-          <w:rStyle w:val="NormalTok3"/>
-        </w:rPr>
-        <w:t xml:space="preserve">, </w:t>
-      </w:r>
-      <w:r>
-        <w:rPr>
-          <w:rStyle w:val="KeywordTok3"/>
-        </w:rPr>
-        <w:t>names</w:t>
-      </w:r>
-      <w:r>
-        <w:rPr>
-          <w:rStyle w:val="NormalTok3"/>
-        </w:rPr>
-        <w:t>(x))]</w:t>
-      </w:r>
-      <w:r>
-        <w:br/>
-      </w:r>
-      <w:r>
-        <w:rPr>
-          <w:rStyle w:val="NormalTok3"/>
-        </w:rPr>
-        <w:t xml:space="preserve">    </w:t>
-      </w:r>
-      <w:r>
-        <w:rPr>
-          <w:rStyle w:val="KeywordTok3"/>
-        </w:rPr>
-        <w:t>order</w:t>
-      </w:r>
-      <w:r>
-        <w:rPr>
-          <w:rStyle w:val="NormalTok3"/>
-        </w:rPr>
-        <w:t>(x)</w:t>
-      </w:r>
-      <w:r>
-        <w:br/>
-      </w:r>
-      <w:r>
-        <w:rPr>
-          <w:rStyle w:val="NormalTok3"/>
-        </w:rPr>
-        <w:t xml:space="preserve">    }</w:t>
-      </w:r>
-      <w:r>
-        <w:br/>
-      </w:r>
-      <w:r>
-        <w:br/>
-      </w:r>
-      <w:r>
-        <w:br/>
-      </w:r>
-      <w:r>
-        <w:rPr>
-          <w:rStyle w:val="NormalTok3"/>
-        </w:rPr>
-        <w:t>## read test data</w:t>
-      </w:r>
-      <w:r>
-        <w:br/>
-      </w:r>
-      <w:r>
-        <w:rPr>
-          <w:rStyle w:val="NormalTok3"/>
-        </w:rPr>
-        <w:t>df =</w:t>
-      </w:r>
-      <w:r>
-        <w:rPr>
-          <w:rStyle w:val="StringTok3"/>
-        </w:rPr>
-        <w:t xml:space="preserve"> </w:t>
-      </w:r>
-      <w:r>
-        <w:rPr>
-          <w:rStyle w:val="KeywordTok3"/>
-        </w:rPr>
-        <w:t>read.csv</w:t>
-      </w:r>
-      <w:r>
-        <w:rPr>
-          <w:rStyle w:val="NormalTok3"/>
-        </w:rPr>
-        <w:t>(</w:t>
-      </w:r>
-      <w:r>
-        <w:rPr>
-          <w:rStyle w:val="StringTok3"/>
-        </w:rPr>
-        <w:t>'trial.data.xls.gz'</w:t>
-      </w:r>
-      <w:r>
-        <w:rPr>
-          <w:rStyle w:val="NormalTok3"/>
-        </w:rPr>
-        <w:t xml:space="preserve">, </w:t>
-      </w:r>
-      <w:r>
-        <w:rPr>
-          <w:rStyle w:val="DataTypeTok3"/>
-        </w:rPr>
-        <w:t>sep=</w:t>
-      </w:r>
-      <w:r>
-        <w:rPr>
-          <w:rStyle w:val="StringTok3"/>
-        </w:rPr>
-        <w:t>"</w:t>
-      </w:r>
-      <w:r>
-        <w:rPr>
-          <w:rStyle w:val="CharTok3"/>
-        </w:rPr>
-        <w:t>\t</w:t>
-      </w:r>
-      <w:r>
-        <w:rPr>
-          <w:rStyle w:val="StringTok3"/>
-        </w:rPr>
-        <w:t>"</w:t>
-      </w:r>
-      <w:r>
-        <w:rPr>
-          <w:rStyle w:val="NormalTok3"/>
-        </w:rPr>
-        <w:t xml:space="preserve">, </w:t>
-      </w:r>
-      <w:r>
-        <w:rPr>
-          <w:rStyle w:val="DataTypeTok3"/>
-        </w:rPr>
-        <w:t>stringsAsFactors =</w:t>
-      </w:r>
-      <w:r>
-        <w:rPr>
-          <w:rStyle w:val="NormalTok3"/>
-        </w:rPr>
-        <w:t xml:space="preserve"> </w:t>
-      </w:r>
-      <w:r>
-        <w:rPr>
-          <w:rStyle w:val="OtherTok3"/>
-        </w:rPr>
-        <w:t>FALSE</w:t>
-      </w:r>
-      <w:r>
-        <w:rPr>
-          <w:rStyle w:val="NormalTok3"/>
-        </w:rPr>
-        <w:t>)</w:t>
-      </w:r>
-      <w:r>
-        <w:br/>
-      </w:r>
-      <w:r>
-        <w:rPr>
-          <w:rStyle w:val="NormalTok3"/>
-        </w:rPr>
-        <w:t>## for testing, remove duplicates</w:t>
-      </w:r>
-      <w:r>
-        <w:br/>
-      </w:r>
-      <w:r>
-        <w:br/>
-      </w:r>
-      <w:r>
-        <w:rPr>
-          <w:rStyle w:val="KeywordTok3"/>
-        </w:rPr>
-        <w:t>dim</w:t>
-      </w:r>
-      <w:r>
-        <w:rPr>
-          <w:rStyle w:val="NormalTok3"/>
-        </w:rPr>
-        <w:t>(df)</w:t>
-      </w:r>
-    </w:p>
-    <w:p>
-      <w:pPr>
-        <w:pStyle w:val="SourceCode"/>
-      </w:pPr>
-      <w:r>
-        <w:rPr>
-          <w:rStyle w:val="VerbatimChar"/>
-        </w:rPr>
-        <w:t>[1] 499999     49</w:t>
-      </w:r>
-    </w:p>
-    <w:p>
-      <w:pPr>
-        <w:pStyle w:val="SourceCode"/>
-      </w:pPr>
-      <w:r>
-        <w:rPr>
-          <w:rStyle w:val="NormalTok3"/>
-        </w:rPr>
-        <w:t>dfs =</w:t>
-      </w:r>
-      <w:r>
-        <w:rPr>
-          <w:rStyle w:val="StringTok3"/>
-        </w:rPr>
-        <w:t xml:space="preserve"> </w:t>
-      </w:r>
-      <w:r>
-        <w:rPr>
-          <w:rStyle w:val="NormalTok3"/>
-        </w:rPr>
-        <w:t>df [ !</w:t>
-      </w:r>
-      <w:r>
-        <w:rPr>
-          <w:rStyle w:val="StringTok3"/>
-        </w:rPr>
-        <w:t xml:space="preserve"> </w:t>
-      </w:r>
-      <w:r>
-        <w:rPr>
-          <w:rStyle w:val="KeywordTok3"/>
-        </w:rPr>
-        <w:t>duplicated</w:t>
-      </w:r>
-      <w:r>
-        <w:rPr>
-          <w:rStyle w:val="NormalTok3"/>
-        </w:rPr>
-        <w:t>(</w:t>
-      </w:r>
-      <w:r>
-        <w:rPr>
-          <w:rStyle w:val="KeywordTok3"/>
-        </w:rPr>
-        <w:t>paste</w:t>
-      </w:r>
-      <w:r>
-        <w:rPr>
-          <w:rStyle w:val="NormalTok3"/>
-        </w:rPr>
-        <w:t>(</w:t>
-      </w:r>
-      <w:r>
-        <w:br/>
-      </w:r>
-      <w:r>
-        <w:rPr>
-          <w:rStyle w:val="NormalTok3"/>
-        </w:rPr>
-        <w:t xml:space="preserve">    df$V.gene,</w:t>
-      </w:r>
-      <w:r>
-        <w:br/>
-      </w:r>
-      <w:r>
-        <w:rPr>
-          <w:rStyle w:val="NormalTok3"/>
-        </w:rPr>
-        <w:t xml:space="preserve">    df$J.gene,</w:t>
-      </w:r>
-      <w:r>
-        <w:br/>
-      </w:r>
-      <w:r>
-        <w:rPr>
-          <w:rStyle w:val="NormalTok3"/>
-        </w:rPr>
-        <w:t xml:space="preserve">    df$CDR3</w:t>
-      </w:r>
-      <w:r>
-        <w:br/>
-      </w:r>
-      <w:r>
-        <w:rPr>
-          <w:rStyle w:val="NormalTok3"/>
-        </w:rPr>
-        <w:t xml:space="preserve">                        ) ) , ]</w:t>
-      </w:r>
-      <w:r>
-        <w:br/>
-      </w:r>
-      <w:r>
-        <w:rPr>
-          <w:rStyle w:val="KeywordTok3"/>
-        </w:rPr>
-        <w:t>dim</w:t>
-      </w:r>
-      <w:r>
-        <w:rPr>
-          <w:rStyle w:val="NormalTok3"/>
-        </w:rPr>
-        <w:t>(dfs)</w:t>
-      </w:r>
-    </w:p>
-    <w:p>
-      <w:pPr>
-        <w:pStyle w:val="SourceCode"/>
-      </w:pPr>
-      <w:r>
-        <w:rPr>
-          <w:rStyle w:val="VerbatimChar"/>
-        </w:rPr>
-        <w:t>[1] 23 49</w:t>
-      </w:r>
-    </w:p>
-    <w:p>
-      <w:pPr>
-        <w:pStyle w:val="SourceCode"/>
-      </w:pPr>
-      <w:r>
-        <w:rPr>
-          <w:rStyle w:val="NormalTok3"/>
-        </w:rPr>
-        <w:t>## tiny now</w:t>
-      </w:r>
-      <w:r>
-        <w:br/>
-      </w:r>
-      <w:r>
-        <w:br/>
-      </w:r>
-      <w:r>
-        <w:br/>
-      </w:r>
-      <w:r>
-        <w:br/>
-      </w:r>
-      <w:r>
-        <w:br/>
-      </w:r>
-      <w:r>
-        <w:rPr>
-          <w:rStyle w:val="NormalTok3"/>
-        </w:rPr>
-        <w:t>## simple qc</w:t>
-      </w:r>
-      <w:r>
-        <w:br/>
-      </w:r>
-      <w:r>
-        <w:rPr>
-          <w:rStyle w:val="KeywordTok3"/>
-        </w:rPr>
-        <w:t>qplot</w:t>
-      </w:r>
-      <w:r>
-        <w:rPr>
-          <w:rStyle w:val="NormalTok3"/>
-        </w:rPr>
-        <w:t>(dfs$V.gene)</w:t>
-      </w:r>
-    </w:p>
-    <w:p>
-      <w:r>
-        <w:rPr>
-          <w:noProof/>
-        </w:rPr>
-        <w:lastRenderedPageBreak/>
-        <w:drawing>
-          <wp:inline distT="0" distB="0" distL="0" distR="0" wp14:anchorId="0564E2D5" wp14:editId="0A5EB2F0">
-            <wp:extent cx="6858000" cy="4898571"/>
-            <wp:effectExtent l="0" t="0" r="0" b="0"/>
-            <wp:docPr id="1" name="Picture"/>
-            <wp:cNvGraphicFramePr/>
-            <a:graphic xmlns:a="http://schemas.openxmlformats.org/drawingml/2006/main">
-              <a:graphicData uri="http://schemas.openxmlformats.org/drawingml/2006/picture">
-                <pic:pic xmlns:pic="http://schemas.openxmlformats.org/drawingml/2006/picture">
-                  <pic:nvPicPr>
-                    <pic:cNvPr id="0" name="Picture" descr="figure/samples-1.png"/>
-                    <pic:cNvPicPr>
-                      <a:picLocks noChangeAspect="1" noChangeArrowheads="1"/>
-                    </pic:cNvPicPr>
-                  </pic:nvPicPr>
-                  <pic:blipFill>
-                    <a:blip r:embed="rId7"/>
-                    <a:stretch>
-                      <a:fillRect/>
-                    </a:stretch>
-                  </pic:blipFill>
-                  <pic:spPr bwMode="auto">
-                    <a:xfrm>
-                      <a:off x="0" y="0"/>
-                      <a:ext cx="6858000" cy="4898571"/>
-                    </a:xfrm>
-                    <a:prstGeom prst="rect">
-                      <a:avLst/>
-                    </a:prstGeom>
-                    <a:noFill/>
-                    <a:ln w="9525">
-                      <a:noFill/>
-                      <a:headEnd/>
-                      <a:tailEnd/>
-                    </a:ln>
-                  </pic:spPr>
-                </pic:pic>
-              </a:graphicData>
-            </a:graphic>
-          </wp:inline>
-        </w:drawing>
-      </w:r>
-    </w:p>
-    <w:p>
-      <w:pPr>
-        <w:pStyle w:val="SourceCode"/>
-      </w:pPr>
-      <w:r>
-        <w:rPr>
-          <w:rStyle w:val="KeywordTok3"/>
-        </w:rPr>
-        <w:t>which</w:t>
-      </w:r>
-      <w:r>
-        <w:rPr>
-          <w:rStyle w:val="NormalTok3"/>
-        </w:rPr>
-        <w:t>(</w:t>
-      </w:r>
-      <w:r>
-        <w:rPr>
-          <w:rStyle w:val="KeywordTok3"/>
-        </w:rPr>
-        <w:t>is.na</w:t>
-      </w:r>
-      <w:r>
-        <w:rPr>
-          <w:rStyle w:val="NormalTok3"/>
-        </w:rPr>
-        <w:t xml:space="preserve">(dfs$V.gene))  </w:t>
-      </w:r>
-      <w:r>
-        <w:rPr>
-          <w:rStyle w:val="CommentTok3"/>
-        </w:rPr>
-        <w:t># integer(0) is good</w:t>
-      </w:r>
-    </w:p>
-    <w:p>
-      <w:pPr>
-        <w:pStyle w:val="SourceCode"/>
-      </w:pPr>
-      <w:r>
-        <w:rPr>
-          <w:rStyle w:val="VerbatimChar"/>
-        </w:rPr>
-        <w:t>integer(0)</w:t>
-      </w:r>
-    </w:p>
-    <w:p>
-      <w:pPr>
-        <w:pStyle w:val="SourceCode"/>
-      </w:pPr>
-      <w:r>
-        <w:rPr>
-          <w:rStyle w:val="KeywordTok3"/>
-        </w:rPr>
-        <w:t>length</w:t>
-      </w:r>
-      <w:r>
-        <w:rPr>
-          <w:rStyle w:val="NormalTok3"/>
-        </w:rPr>
-        <w:t>(</w:t>
-      </w:r>
-      <w:r>
-        <w:rPr>
-          <w:rStyle w:val="KeywordTok3"/>
-        </w:rPr>
-        <w:t>unique</w:t>
-      </w:r>
-      <w:r>
-        <w:rPr>
-          <w:rStyle w:val="NormalTok3"/>
-        </w:rPr>
-        <w:t xml:space="preserve">(dfs$V.gene))  </w:t>
-      </w:r>
-      <w:r>
-        <w:rPr>
-          <w:rStyle w:val="CommentTok3"/>
-        </w:rPr>
-        <w:t># number of distinct v genes in library</w:t>
-      </w:r>
-    </w:p>
-    <w:p>
-      <w:pPr>
-        <w:pStyle w:val="SourceCode"/>
-      </w:pPr>
-      <w:r>
-        <w:rPr>
-          <w:rStyle w:val="VerbatimChar"/>
-        </w:rPr>
-        <w:t>[1] 9</w:t>
-      </w:r>
-    </w:p>
-    <w:p>
-      <w:pPr>
-        <w:pStyle w:val="SourceCode"/>
-      </w:pPr>
-      <w:r>
-        <w:rPr>
-          <w:rStyle w:val="KeywordTok3"/>
-        </w:rPr>
-        <w:t>colnames</w:t>
-      </w:r>
-      <w:r>
-        <w:rPr>
-          <w:rStyle w:val="NormalTok3"/>
-        </w:rPr>
-        <w:t>(dfs)</w:t>
-      </w:r>
-    </w:p>
-    <w:p>
-      <w:pPr>
-        <w:pStyle w:val="SourceCode"/>
-      </w:pPr>
-      <w:r>
-        <w:rPr>
-          <w:rStyle w:val="VerbatimChar"/>
-        </w:rPr>
-        <w:t xml:space="preserve"> [1] "</w:t>
-      </w:r>
-      <w:r>
-        <w:rPr>
-          <w:rStyle w:val="VerbatimChar"/>
-        </w:rPr>
-        <w:t xml:space="preserve">Clone"           "Lineage"         "Freq"           </w:t>
-      </w:r>
-      <w:r>
-        <w:br/>
-      </w:r>
-      <w:r>
-        <w:rPr>
-          <w:rStyle w:val="VerbatimChar"/>
-        </w:rPr>
-        <w:t xml:space="preserve"> [4] "X."              "V.gene"          "D.gene"         </w:t>
-      </w:r>
-      <w:r>
-        <w:br/>
-      </w:r>
-      <w:r>
-        <w:rPr>
-          <w:rStyle w:val="VerbatimChar"/>
-        </w:rPr>
-        <w:t xml:space="preserve"> [7] "J.gene"          "germ"            "CDR1"           </w:t>
-      </w:r>
-      <w:r>
-        <w:br/>
-      </w:r>
-      <w:r>
-        <w:rPr>
-          <w:rStyle w:val="VerbatimChar"/>
-        </w:rPr>
-        <w:t xml:space="preserve">[10] "CDR2"            "CDR3"            "ACC"            </w:t>
-      </w:r>
-      <w:r>
-        <w:br/>
-      </w:r>
-      <w:r>
-        <w:rPr>
-          <w:rStyle w:val="VerbatimChar"/>
-        </w:rPr>
-        <w:t>[13] "ORIG.HEADER"     "So</w:t>
-      </w:r>
-      <w:r>
-        <w:rPr>
-          <w:rStyle w:val="VerbatimChar"/>
-        </w:rPr>
-        <w:t xml:space="preserve">urce"          "VH_ALLELES"     </w:t>
-      </w:r>
-      <w:r>
-        <w:br/>
-      </w:r>
-      <w:r>
-        <w:rPr>
-          <w:rStyle w:val="VerbatimChar"/>
-        </w:rPr>
-        <w:t xml:space="preserve">[16] "VH_BASE"         "JH_SEGMENT"      "VL_ALLELES"     </w:t>
-      </w:r>
-      <w:r>
-        <w:br/>
-      </w:r>
-      <w:r>
-        <w:rPr>
-          <w:rStyle w:val="VerbatimChar"/>
-        </w:rPr>
-        <w:t xml:space="preserve">[19] "VL_VBASE"        "JL_SEGMENT"      "liabilities"    </w:t>
-      </w:r>
-      <w:r>
-        <w:br/>
-      </w:r>
-      <w:r>
-        <w:rPr>
-          <w:rStyle w:val="VerbatimChar"/>
-        </w:rPr>
-        <w:t xml:space="preserve">[22] "DNA.liabilities" "VHAA"            "VLAA"           </w:t>
-      </w:r>
-      <w:r>
-        <w:br/>
-      </w:r>
-      <w:r>
-        <w:rPr>
-          <w:rStyle w:val="VerbatimChar"/>
-        </w:rPr>
-        <w:t>[25] "JHAA"            "JLAA"            "H1_C</w:t>
-      </w:r>
-      <w:r>
-        <w:rPr>
-          <w:rStyle w:val="VerbatimChar"/>
-        </w:rPr>
-        <w:t xml:space="preserve">ANONICAL"   </w:t>
-      </w:r>
-      <w:r>
-        <w:br/>
-      </w:r>
-      <w:r>
-        <w:rPr>
-          <w:rStyle w:val="VerbatimChar"/>
-        </w:rPr>
-        <w:t xml:space="preserve">[28] "H2_CANONICAL"    "H3_CANONICAL"    "L1_CANONICAL"   </w:t>
-      </w:r>
-      <w:r>
-        <w:br/>
-      </w:r>
-      <w:r>
-        <w:rPr>
-          <w:rStyle w:val="VerbatimChar"/>
-        </w:rPr>
-        <w:t xml:space="preserve">[31] "L2_CANONICAL"    "L3_CANONICAL"    "VH_Kabat_FW1"   </w:t>
-      </w:r>
-      <w:r>
-        <w:br/>
-      </w:r>
-      <w:r>
-        <w:rPr>
-          <w:rStyle w:val="VerbatimChar"/>
-        </w:rPr>
-        <w:t xml:space="preserve">[34] "VH_Kabat_CDR1"   "VH_Kabat_FW2"    "VH_Kabat_CDR2"  </w:t>
-      </w:r>
-      <w:r>
-        <w:br/>
-      </w:r>
-      <w:r>
-        <w:rPr>
-          <w:rStyle w:val="VerbatimChar"/>
-        </w:rPr>
-        <w:t xml:space="preserve">[37] "VH_Kabat_FW3"    "VH_Kabat_CDR3"   "VH_Kabat_FW4"   </w:t>
-      </w:r>
-      <w:r>
-        <w:br/>
-      </w:r>
-      <w:r>
-        <w:rPr>
-          <w:rStyle w:val="VerbatimChar"/>
-        </w:rPr>
-        <w:t>[40] "V</w:t>
-      </w:r>
-      <w:r>
-        <w:rPr>
-          <w:rStyle w:val="VerbatimChar"/>
-        </w:rPr>
-        <w:t xml:space="preserve">L_Kabat_FW1"    "VL_Kabat_CDR1"   "VL_Kabat_FW2"   </w:t>
-      </w:r>
-      <w:r>
-        <w:br/>
-      </w:r>
-      <w:r>
-        <w:rPr>
-          <w:rStyle w:val="VerbatimChar"/>
-        </w:rPr>
-        <w:t xml:space="preserve">[43] "VL_Kabat_CDR2"   "VL_Kabat_FW3"    "VL_Kabat_CDR3"  </w:t>
-      </w:r>
-      <w:r>
-        <w:br/>
-      </w:r>
-      <w:r>
-        <w:rPr>
-          <w:rStyle w:val="VerbatimChar"/>
-        </w:rPr>
-        <w:t xml:space="preserve">[46] "VL_Kabat_FW4"    "AA"              "DNA"            </w:t>
-      </w:r>
-      <w:r>
-        <w:br/>
-      </w:r>
-      <w:r>
-        <w:rPr>
-          <w:rStyle w:val="VerbatimChar"/>
-        </w:rPr>
-        <w:t xml:space="preserve">[49] "VH"             </w:t>
-      </w:r>
-    </w:p>
-    <w:p>
-      <w:pPr>
-        <w:pStyle w:val="Heading1"/>
-      </w:pPr>
-      <w:bookmarkStart w:id="2" w:name="heatmap-of-clones"/>
-      <w:bookmarkEnd w:id="2"/>
-      <w:r>
-        <w:lastRenderedPageBreak/>
-        <w:t>Heatmap of clones</w:t>
-      </w:r>
-    </w:p>
-    <w:p>
-      <w:pPr>
-        <w:pStyle w:val="SourceCode"/>
-      </w:pPr>
-      <w:r>
-        <w:rPr>
-          <w:rStyle w:val="NormalTok3"/>
-        </w:rPr>
-        <w:t>abheatmap =</w:t>
-      </w:r>
-      <w:r>
-        <w:rPr>
-          <w:rStyle w:val="StringTok3"/>
-        </w:rPr>
-        <w:t xml:space="preserve"> </w:t>
-      </w:r>
-      <w:r>
-        <w:rPr>
-          <w:rStyle w:val="NormalTok3"/>
-        </w:rPr>
-        <w:t>function(abslice) {</w:t>
-      </w:r>
-      <w:r>
-        <w:br/>
-      </w:r>
-      <w:r>
-        <w:rPr>
-          <w:rStyle w:val="NormalTok3"/>
-        </w:rPr>
-        <w:t xml:space="preserve">    annot.col</w:t>
-      </w:r>
-      <w:r>
-        <w:rPr>
-          <w:rStyle w:val="NormalTok3"/>
-        </w:rPr>
-        <w:t xml:space="preserve"> =</w:t>
-      </w:r>
-      <w:r>
-        <w:rPr>
-          <w:rStyle w:val="StringTok3"/>
-        </w:rPr>
-        <w:t xml:space="preserve"> </w:t>
-      </w:r>
-      <w:r>
-        <w:rPr>
-          <w:rStyle w:val="KeywordTok3"/>
-        </w:rPr>
-        <w:t>data.frame</w:t>
-      </w:r>
-      <w:r>
-        <w:rPr>
-          <w:rStyle w:val="NormalTok3"/>
-        </w:rPr>
-        <w:t>(</w:t>
-      </w:r>
-      <w:r>
-        <w:br/>
-      </w:r>
-      <w:r>
-        <w:rPr>
-          <w:rStyle w:val="NormalTok3"/>
-        </w:rPr>
-        <w:t xml:space="preserve">        </w:t>
-      </w:r>
-      <w:r>
-        <w:rPr>
-          <w:rStyle w:val="DataTypeTok3"/>
-        </w:rPr>
-        <w:t>V =</w:t>
-      </w:r>
-      <w:r>
-        <w:rPr>
-          <w:rStyle w:val="NormalTok3"/>
-        </w:rPr>
-        <w:t xml:space="preserve"> abslice$V.gene,</w:t>
-      </w:r>
-      <w:r>
-        <w:br/>
-      </w:r>
-      <w:r>
-        <w:rPr>
-          <w:rStyle w:val="NormalTok3"/>
-        </w:rPr>
-        <w:t xml:space="preserve">        </w:t>
-      </w:r>
-      <w:r>
-        <w:rPr>
-          <w:rStyle w:val="DataTypeTok3"/>
-        </w:rPr>
-        <w:t>D =</w:t>
-      </w:r>
-      <w:r>
-        <w:rPr>
-          <w:rStyle w:val="NormalTok3"/>
-        </w:rPr>
-        <w:t xml:space="preserve"> abslice$D.gene,</w:t>
-      </w:r>
-      <w:r>
-        <w:br/>
-      </w:r>
-      <w:r>
-        <w:rPr>
-          <w:rStyle w:val="NormalTok3"/>
-        </w:rPr>
-        <w:t xml:space="preserve">        </w:t>
-      </w:r>
-      <w:r>
-        <w:rPr>
-          <w:rStyle w:val="DataTypeTok3"/>
-        </w:rPr>
-        <w:t>J =</w:t>
-      </w:r>
-      <w:r>
-        <w:rPr>
-          <w:rStyle w:val="NormalTok3"/>
-        </w:rPr>
-        <w:t xml:space="preserve"> abslice$J.gene,</w:t>
-      </w:r>
-      <w:r>
-        <w:br/>
-      </w:r>
-      <w:r>
-        <w:rPr>
-          <w:rStyle w:val="NormalTok3"/>
-        </w:rPr>
-        <w:t xml:space="preserve">        </w:t>
-      </w:r>
-      <w:r>
-        <w:rPr>
-          <w:rStyle w:val="DataTypeTok3"/>
-        </w:rPr>
-        <w:t>L =</w:t>
-      </w:r>
-      <w:r>
-        <w:rPr>
-          <w:rStyle w:val="NormalTok3"/>
-        </w:rPr>
-        <w:t xml:space="preserve"> abslice$liabilities,</w:t>
-      </w:r>
-      <w:r>
-        <w:br/>
-      </w:r>
-      <w:r>
-        <w:rPr>
-          <w:rStyle w:val="NormalTok3"/>
-        </w:rPr>
-        <w:t xml:space="preserve">        </w:t>
-      </w:r>
-      <w:r>
-        <w:rPr>
-          <w:rStyle w:val="DataTypeTok3"/>
-        </w:rPr>
-        <w:t>Freq =</w:t>
-      </w:r>
-      <w:r>
-        <w:rPr>
-          <w:rStyle w:val="NormalTok3"/>
-        </w:rPr>
-        <w:t xml:space="preserve"> abslice$Freq</w:t>
-      </w:r>
-      <w:r>
-        <w:br/>
-      </w:r>
-      <w:r>
-        <w:rPr>
-          <w:rStyle w:val="NormalTok3"/>
-        </w:rPr>
-        <w:t xml:space="preserve">        )</w:t>
-      </w:r>
-      <w:r>
-        <w:br/>
-      </w:r>
-      <w:r>
-        <w:rPr>
-          <w:rStyle w:val="NormalTok3"/>
-        </w:rPr>
-        <w:t xml:space="preserve">    </w:t>
-      </w:r>
-      <w:r>
-        <w:rPr>
-          <w:rStyle w:val="KeywordTok3"/>
-        </w:rPr>
-        <w:t>rownames</w:t>
-      </w:r>
-      <w:r>
-        <w:rPr>
-          <w:rStyle w:val="NormalTok3"/>
-        </w:rPr>
-        <w:t>(annot.col) =</w:t>
-      </w:r>
-      <w:r>
-        <w:rPr>
-          <w:rStyle w:val="StringTok3"/>
-        </w:rPr>
-        <w:t xml:space="preserve"> </w:t>
-      </w:r>
-      <w:r>
-        <w:rPr>
-          <w:rStyle w:val="DecValTok3"/>
-        </w:rPr>
-        <w:t>1</w:t>
-      </w:r>
-      <w:r>
-        <w:rPr>
-          <w:rStyle w:val="NormalTok3"/>
-        </w:rPr>
-        <w:t>:</w:t>
-      </w:r>
-      <w:r>
-        <w:rPr>
-          <w:rStyle w:val="KeywordTok3"/>
-        </w:rPr>
-        <w:t>dim</w:t>
-      </w:r>
-      <w:r>
-        <w:rPr>
-          <w:rStyle w:val="NormalTok3"/>
-        </w:rPr>
-        <w:t>(abslice)[[</w:t>
-      </w:r>
-      <w:r>
-        <w:rPr>
-          <w:rStyle w:val="DecValTok3"/>
-        </w:rPr>
-        <w:t>1</w:t>
-      </w:r>
-      <w:r>
-        <w:rPr>
-          <w:rStyle w:val="NormalTok3"/>
-        </w:rPr>
-        <w:t>]]</w:t>
-      </w:r>
-      <w:r>
-        <w:br/>
-      </w:r>
-      <w:r>
-        <w:rPr>
-          <w:rStyle w:val="NormalTok3"/>
-        </w:rPr>
-        <w:t xml:space="preserve">    mydist =</w:t>
-      </w:r>
-      <w:r>
-        <w:rPr>
-          <w:rStyle w:val="StringTok3"/>
-        </w:rPr>
-        <w:t xml:space="preserve"> </w:t>
-      </w:r>
-      <w:r>
-        <w:rPr>
-          <w:rStyle w:val="KeywordTok3"/>
-        </w:rPr>
-        <w:t>stringDist</w:t>
-      </w:r>
-      <w:r>
-        <w:rPr>
-          <w:rStyle w:val="NormalTok3"/>
-        </w:rPr>
-        <w:t>(abslice$CDR3)</w:t>
-      </w:r>
-      <w:r>
-        <w:br/>
-      </w:r>
-      <w:r>
-        <w:rPr>
-          <w:rStyle w:val="NormalTok3"/>
-        </w:rPr>
-        <w:t xml:space="preserve">  </w:t>
-      </w:r>
-      <w:r>
-        <w:rPr>
-          <w:rStyle w:val="NormalTok3"/>
-        </w:rPr>
-        <w:t xml:space="preserve">  </w:t>
-      </w:r>
-      <w:r>
-        <w:rPr>
-          <w:rStyle w:val="KeywordTok3"/>
-        </w:rPr>
-        <w:t>pheatmap</w:t>
-      </w:r>
-      <w:r>
-        <w:rPr>
-          <w:rStyle w:val="NormalTok3"/>
-        </w:rPr>
-        <w:t xml:space="preserve">(mydist, </w:t>
-      </w:r>
-      <w:r>
-        <w:rPr>
-          <w:rStyle w:val="DataTypeTok3"/>
-        </w:rPr>
-        <w:t>fontsize =</w:t>
-      </w:r>
-      <w:r>
-        <w:rPr>
-          <w:rStyle w:val="NormalTok3"/>
-        </w:rPr>
-        <w:t xml:space="preserve"> </w:t>
-      </w:r>
-      <w:r>
-        <w:rPr>
-          <w:rStyle w:val="DecValTok3"/>
-        </w:rPr>
-        <w:t>6</w:t>
-      </w:r>
-      <w:r>
-        <w:rPr>
-          <w:rStyle w:val="NormalTok3"/>
-        </w:rPr>
-        <w:t xml:space="preserve">, </w:t>
-      </w:r>
-      <w:r>
-        <w:rPr>
-          <w:rStyle w:val="DataTypeTok3"/>
-        </w:rPr>
-        <w:t>annotation_row =</w:t>
-      </w:r>
-      <w:r>
-        <w:rPr>
-          <w:rStyle w:val="NormalTok3"/>
-        </w:rPr>
-        <w:t xml:space="preserve"> annot.col)</w:t>
-      </w:r>
-      <w:r>
-        <w:br/>
-      </w:r>
-      <w:r>
-        <w:rPr>
-          <w:rStyle w:val="NormalTok3"/>
-        </w:rPr>
-        <w:t>}</w:t>
-      </w:r>
-      <w:r>
-        <w:br/>
-      </w:r>
-      <w:r>
-        <w:br/>
-      </w:r>
-      <w:r>
-        <w:rPr>
-          <w:rStyle w:val="KeywordTok3"/>
-        </w:rPr>
-        <w:t>abheatmap</w:t>
-      </w:r>
-      <w:r>
-        <w:rPr>
-          <w:rStyle w:val="NormalTok3"/>
-        </w:rPr>
-        <w:t>(dfs)</w:t>
-      </w:r>
-    </w:p>
-    <w:p>
-      <w:r>
-        <w:rPr>
-          <w:noProof/>
-        </w:rPr>
-        <w:drawing>
-          <wp:inline distT="0" distB="0" distL="0" distR="0" wp14:anchorId="6E036572" wp14:editId="1357B277">
-            <wp:extent cx="6858000" cy="4898571"/>
-            <wp:effectExtent l="0" t="0" r="0" b="0"/>
-            <wp:docPr id="2" name="Picture"/>
-            <wp:cNvGraphicFramePr/>
-            <a:graphic xmlns:a="http://schemas.openxmlformats.org/drawingml/2006/main">
-              <a:graphicData uri="http://schemas.openxmlformats.org/drawingml/2006/picture">
-                <pic:pic xmlns:pic="http://schemas.openxmlformats.org/drawingml/2006/picture">
-                  <pic:nvPicPr>
-                    <pic:cNvPr id="0" name="Picture" descr="figure/unnamed-chunk-1-1.png"/>
-                    <pic:cNvPicPr>
-                      <a:picLocks noChangeAspect="1" noChangeArrowheads="1"/>
-                    </pic:cNvPicPr>
-                  </pic:nvPicPr>
-                  <pic:blipFill>
-                    <a:blip r:embed="rId8"/>
-                    <a:stretch>
-                      <a:fillRect/>
-                    </a:stretch>
-                  </pic:blipFill>
-                  <pic:spPr bwMode="auto">
-                    <a:xfrm>
-                      <a:off x="0" y="0"/>
-                      <a:ext cx="6858000" cy="4898571"/>
-                    </a:xfrm>
-                    <a:prstGeom prst="rect">
-                      <a:avLst/>
-                    </a:prstGeom>
-                    <a:noFill/>
-                    <a:ln w="9525">
-                      <a:noFill/>
-                      <a:headEnd/>
-                      <a:tailEnd/>
-                    </a:ln>
-                  </pic:spPr>
-                </pic:pic>
-              </a:graphicData>
-            </a:graphic>
-          </wp:inline>
-        </w:drawing>
-      </w:r>
     </w:p>
     <w:sectPr>
-      <w:footerReference w:type="even" r:id="rId9"/>
-      <w:footerReference w:type="default" r:id="rId10"/>
+      <w:footerReference w:type="even" r:id="rId7"/>
+      <w:footerReference w:type="default" r:id="rId8"/>
       <w:pgSz w:w="12240" w:h="15840"/>
       <w:pgMar w:top="720" w:right="720" w:bottom="720" w:left="720" w:header="0" w:footer="0" w:gutter="0"/>
       <w:cols w:space="720"/>
@@ -1766,7 +20,7 @@
 </file>
 
 <file path=word/endnotes.xml><?xml version="1.0" encoding="utf-8"?>
-<w:endnotes xmlns:wpc="http://schemas.microsoft.com/office/word/2010/wordprocessingCanvas" xmlns:mo="http://schemas.microsoft.com/office/mac/office/2008/main" xmlns:mc="http://schemas.openxmlformats.org/markup-compatibility/2006" xmlns:mv="urn:schemas-microsoft-com:mac:vml" xmlns:o="urn:schemas-microsoft-com:office:office" xmlns:r="http://schemas.openxmlformats.org/officeDocument/2006/relationships" xmlns:m="http://schemas.openxmlformats.org/officeDocument/2006/math" xmlns:v="urn:schemas-microsoft-com:vml" xmlns:wp14="http://schemas.microsoft.com/office/word/2010/wordprocessingDrawing" xmlns:wp="http://schemas.openxmlformats.org/drawingml/2006/wordprocessingDrawing" xmlns:w10="urn:schemas-microsoft-com:office:word" xmlns:w="http://schemas.openxmlformats.org/wordprocessingml/2006/main" xmlns:w14="http://schemas.microsoft.com/office/word/2010/wordml" xmlns:w15="http://schemas.microsoft.com/office/word/2012/wordml" xmlns:wpg="http://schemas.microsoft.com/office/word/2010/wordprocessingGroup" xmlns:wpi="http://schemas.microsoft.com/office/word/2010/wordprocessingInk" xmlns:wne="http://schemas.microsoft.com/office/word/2006/wordml" xmlns:wps="http://schemas.microsoft.com/office/word/2010/wordprocessingShape" mc:Ignorable="w14 w15 wp14">
+<w:endnotes xmlns:wpc="http://schemas.microsoft.com/office/word/2010/wordprocessingCanvas" xmlns:cx="http://schemas.microsoft.com/office/drawing/2014/chartex" xmlns:cx1="http://schemas.microsoft.com/office/drawing/2015/9/8/chartex" xmlns:cx2="http://schemas.microsoft.com/office/drawing/2015/10/21/chartex" xmlns:cx3="http://schemas.microsoft.com/office/drawing/2016/5/9/chartex" xmlns:cx4="http://schemas.microsoft.com/office/drawing/2016/5/10/chartex" xmlns:cx5="http://schemas.microsoft.com/office/drawing/2016/5/11/chartex" xmlns:cx6="http://schemas.microsoft.com/office/drawing/2016/5/12/chartex" xmlns:cx7="http://schemas.microsoft.com/office/drawing/2016/5/13/chartex" xmlns:cx8="http://schemas.microsoft.com/office/drawing/2016/5/14/chartex" xmlns:mc="http://schemas.openxmlformats.org/markup-compatibility/2006" xmlns:aink="http://schemas.microsoft.com/office/drawing/2016/ink" xmlns:am3d="http://schemas.microsoft.com/office/drawing/2017/model3d" xmlns:o="urn:schemas-microsoft-com:office:office" xmlns:r="http://schemas.openxmlformats.org/officeDocument/2006/relationships" xmlns:m="http://schemas.openxmlformats.org/officeDocument/2006/math" xmlns:v="urn:schemas-microsoft-com:vml" xmlns:wp14="http://schemas.microsoft.com/office/word/2010/wordprocessingDrawing" xmlns:wp="http://schemas.openxmlformats.org/drawingml/2006/wordprocessingDrawing" xmlns:w10="urn:schemas-microsoft-com:office:word" xmlns:w="http://schemas.openxmlformats.org/wordprocessingml/2006/main" xmlns:w14="http://schemas.microsoft.com/office/word/2010/wordml" xmlns:w15="http://schemas.microsoft.com/office/word/2012/wordml" xmlns:w16cid="http://schemas.microsoft.com/office/word/2016/wordml/cid" xmlns:w16se="http://schemas.microsoft.com/office/word/2015/wordml/symex" xmlns:wpg="http://schemas.microsoft.com/office/word/2010/wordprocessingGroup" xmlns:wpi="http://schemas.microsoft.com/office/word/2010/wordprocessingInk" xmlns:wne="http://schemas.microsoft.com/office/word/2006/wordml" xmlns:wps="http://schemas.microsoft.com/office/word/2010/wordprocessingShape" mc:Ignorable="w14 w15 w16se w16cid wp14">
   <w:endnote w:type="separator" w:id="-1">
     <w:p>
       <w:pPr>
@@ -1791,10 +45,9 @@
 </file>
 
 <file path=word/footer1.xml><?xml version="1.0" encoding="utf-8"?>
-<w:ftr xmlns:wpc="http://schemas.microsoft.com/office/word/2010/wordprocessingCanvas" xmlns:mo="http://schemas.microsoft.com/office/mac/office/2008/main" xmlns:mc="http://schemas.openxmlformats.org/markup-compatibility/2006" xmlns:mv="urn:schemas-microsoft-com:mac:vml" xmlns:o="urn:schemas-microsoft-com:office:office" xmlns:r="http://schemas.openxmlformats.org/officeDocument/2006/relationships" xmlns:m="http://schemas.openxmlformats.org/officeDocument/2006/math" xmlns:v="urn:schemas-microsoft-com:vml" xmlns:wp14="http://schemas.microsoft.com/office/word/2010/wordprocessingDrawing" xmlns:wp="http://schemas.openxmlformats.org/drawingml/2006/wordprocessingDrawing" xmlns:w10="urn:schemas-microsoft-com:office:word" xmlns:w="http://schemas.openxmlformats.org/wordprocessingml/2006/main" xmlns:w14="http://schemas.microsoft.com/office/word/2010/wordml" xmlns:w15="http://schemas.microsoft.com/office/word/2012/wordml" xmlns:wpg="http://schemas.microsoft.com/office/word/2010/wordprocessingGroup" xmlns:wpi="http://schemas.microsoft.com/office/word/2010/wordprocessingInk" xmlns:wne="http://schemas.microsoft.com/office/word/2006/wordml" xmlns:wps="http://schemas.microsoft.com/office/word/2010/wordprocessingShape" mc:Ignorable="w14 w15 wp14">
+<w:ftr xmlns:wpc="http://schemas.microsoft.com/office/word/2010/wordprocessingCanvas" xmlns:cx="http://schemas.microsoft.com/office/drawing/2014/chartex" xmlns:cx1="http://schemas.microsoft.com/office/drawing/2015/9/8/chartex" xmlns:cx2="http://schemas.microsoft.com/office/drawing/2015/10/21/chartex" xmlns:cx3="http://schemas.microsoft.com/office/drawing/2016/5/9/chartex" xmlns:cx4="http://schemas.microsoft.com/office/drawing/2016/5/10/chartex" xmlns:cx5="http://schemas.microsoft.com/office/drawing/2016/5/11/chartex" xmlns:cx6="http://schemas.microsoft.com/office/drawing/2016/5/12/chartex" xmlns:cx7="http://schemas.microsoft.com/office/drawing/2016/5/13/chartex" xmlns:cx8="http://schemas.microsoft.com/office/drawing/2016/5/14/chartex" xmlns:mc="http://schemas.openxmlformats.org/markup-compatibility/2006" xmlns:aink="http://schemas.microsoft.com/office/drawing/2016/ink" xmlns:am3d="http://schemas.microsoft.com/office/drawing/2017/model3d" xmlns:o="urn:schemas-microsoft-com:office:office" xmlns:r="http://schemas.openxmlformats.org/officeDocument/2006/relationships" xmlns:m="http://schemas.openxmlformats.org/officeDocument/2006/math" xmlns:v="urn:schemas-microsoft-com:vml" xmlns:wp14="http://schemas.microsoft.com/office/word/2010/wordprocessingDrawing" xmlns:wp="http://schemas.openxmlformats.org/drawingml/2006/wordprocessingDrawing" xmlns:w10="urn:schemas-microsoft-com:office:word" xmlns:w="http://schemas.openxmlformats.org/wordprocessingml/2006/main" xmlns:w14="http://schemas.microsoft.com/office/word/2010/wordml" xmlns:w15="http://schemas.microsoft.com/office/word/2012/wordml" xmlns:w16cid="http://schemas.microsoft.com/office/word/2016/wordml/cid" xmlns:w16se="http://schemas.microsoft.com/office/word/2015/wordml/symex" xmlns:wpg="http://schemas.microsoft.com/office/word/2010/wordprocessingGroup" xmlns:wpi="http://schemas.microsoft.com/office/word/2010/wordprocessingInk" xmlns:wne="http://schemas.microsoft.com/office/word/2006/wordml" xmlns:wps="http://schemas.microsoft.com/office/word/2010/wordprocessingShape" mc:Ignorable="w14 w15 w16se w16cid wp14">
   <w:p>
     <w:pPr>
-      <w:pStyle w:val="Footer"/>
       <w:framePr w:wrap="none" w:vAnchor="text" w:hAnchor="margin" w:xAlign="right" w:y="1"/>
       <w:rPr>
         <w:rStyle w:val="PageNumber"/>
@@ -1821,7 +74,6 @@
   </w:p>
   <w:p>
     <w:pPr>
-      <w:pStyle w:val="Footer"/>
       <w:ind w:right="360"/>
     </w:pPr>
   </w:p>
@@ -1829,10 +81,9 @@
 </file>
 
 <file path=word/footer2.xml><?xml version="1.0" encoding="utf-8"?>
-<w:ftr xmlns:wpc="http://schemas.microsoft.com/office/word/2010/wordprocessingCanvas" xmlns:mo="http://schemas.microsoft.com/office/mac/office/2008/main" xmlns:mc="http://schemas.openxmlformats.org/markup-compatibility/2006" xmlns:mv="urn:schemas-microsoft-com:mac:vml" xmlns:o="urn:schemas-microsoft-com:office:office" xmlns:r="http://schemas.openxmlformats.org/officeDocument/2006/relationships" xmlns:m="http://schemas.openxmlformats.org/officeDocument/2006/math" xmlns:v="urn:schemas-microsoft-com:vml" xmlns:wp14="http://schemas.microsoft.com/office/word/2010/wordprocessingDrawing" xmlns:wp="http://schemas.openxmlformats.org/drawingml/2006/wordprocessingDrawing" xmlns:w10="urn:schemas-microsoft-com:office:word" xmlns:w="http://schemas.openxmlformats.org/wordprocessingml/2006/main" xmlns:w14="http://schemas.microsoft.com/office/word/2010/wordml" xmlns:w15="http://schemas.microsoft.com/office/word/2012/wordml" xmlns:wpg="http://schemas.microsoft.com/office/word/2010/wordprocessingGroup" xmlns:wpi="http://schemas.microsoft.com/office/word/2010/wordprocessingInk" xmlns:wne="http://schemas.microsoft.com/office/word/2006/wordml" xmlns:wps="http://schemas.microsoft.com/office/word/2010/wordprocessingShape" mc:Ignorable="w14 w15 wp14">
+<w:ftr xmlns:wpc="http://schemas.microsoft.com/office/word/2010/wordprocessingCanvas" xmlns:cx="http://schemas.microsoft.com/office/drawing/2014/chartex" xmlns:cx1="http://schemas.microsoft.com/office/drawing/2015/9/8/chartex" xmlns:cx2="http://schemas.microsoft.com/office/drawing/2015/10/21/chartex" xmlns:cx3="http://schemas.microsoft.com/office/drawing/2016/5/9/chartex" xmlns:cx4="http://schemas.microsoft.com/office/drawing/2016/5/10/chartex" xmlns:cx5="http://schemas.microsoft.com/office/drawing/2016/5/11/chartex" xmlns:cx6="http://schemas.microsoft.com/office/drawing/2016/5/12/chartex" xmlns:cx7="http://schemas.microsoft.com/office/drawing/2016/5/13/chartex" xmlns:cx8="http://schemas.microsoft.com/office/drawing/2016/5/14/chartex" xmlns:mc="http://schemas.openxmlformats.org/markup-compatibility/2006" xmlns:aink="http://schemas.microsoft.com/office/drawing/2016/ink" xmlns:am3d="http://schemas.microsoft.com/office/drawing/2017/model3d" xmlns:o="urn:schemas-microsoft-com:office:office" xmlns:r="http://schemas.openxmlformats.org/officeDocument/2006/relationships" xmlns:m="http://schemas.openxmlformats.org/officeDocument/2006/math" xmlns:v="urn:schemas-microsoft-com:vml" xmlns:wp14="http://schemas.microsoft.com/office/word/2010/wordprocessingDrawing" xmlns:wp="http://schemas.openxmlformats.org/drawingml/2006/wordprocessingDrawing" xmlns:w10="urn:schemas-microsoft-com:office:word" xmlns:w="http://schemas.openxmlformats.org/wordprocessingml/2006/main" xmlns:w14="http://schemas.microsoft.com/office/word/2010/wordml" xmlns:w15="http://schemas.microsoft.com/office/word/2012/wordml" xmlns:w16cid="http://schemas.microsoft.com/office/word/2016/wordml/cid" xmlns:w16se="http://schemas.microsoft.com/office/word/2015/wordml/symex" xmlns:wpg="http://schemas.microsoft.com/office/word/2010/wordprocessingGroup" xmlns:wpi="http://schemas.microsoft.com/office/word/2010/wordprocessingInk" xmlns:wne="http://schemas.microsoft.com/office/word/2006/wordml" xmlns:wps="http://schemas.microsoft.com/office/word/2010/wordprocessingShape" mc:Ignorable="w14 w15 w16se w16cid wp14">
   <w:p>
     <w:pPr>
-      <w:pStyle w:val="Footer"/>
       <w:framePr w:wrap="none" w:vAnchor="text" w:hAnchor="margin" w:xAlign="right" w:y="1"/>
       <w:rPr>
         <w:rStyle w:val="PageNumber"/>
@@ -1872,23 +123,18 @@
   </w:p>
   <w:p>
     <w:pPr>
-      <w:pStyle w:val="Footer"/>
       <w:ind w:right="360"/>
     </w:pPr>
     <w:r>
-      <w:t>Bristol-Myers Squibb Bioinformatics</w:t>
+      <w:t/>
     </w:r>
   </w:p>
-  <w:p>
-    <w:pPr>
-      <w:pStyle w:val="Footer"/>
-    </w:pPr>
-  </w:p>
+  <w:p/>
 </w:ftr>
 </file>
 
 <file path=word/footnotes.xml><?xml version="1.0" encoding="utf-8"?>
-<w:footnotes xmlns:wpc="http://schemas.microsoft.com/office/word/2010/wordprocessingCanvas" xmlns:mo="http://schemas.microsoft.com/office/mac/office/2008/main" xmlns:mc="http://schemas.openxmlformats.org/markup-compatibility/2006" xmlns:mv="urn:schemas-microsoft-com:mac:vml" xmlns:o="urn:schemas-microsoft-com:office:office" xmlns:r="http://schemas.openxmlformats.org/officeDocument/2006/relationships" xmlns:m="http://schemas.openxmlformats.org/officeDocument/2006/math" xmlns:v="urn:schemas-microsoft-com:vml" xmlns:wp14="http://schemas.microsoft.com/office/word/2010/wordprocessingDrawing" xmlns:wp="http://schemas.openxmlformats.org/drawingml/2006/wordprocessingDrawing" xmlns:w10="urn:schemas-microsoft-com:office:word" xmlns:w="http://schemas.openxmlformats.org/wordprocessingml/2006/main" xmlns:w14="http://schemas.microsoft.com/office/word/2010/wordml" xmlns:w15="http://schemas.microsoft.com/office/word/2012/wordml" xmlns:wpg="http://schemas.microsoft.com/office/word/2010/wordprocessingGroup" xmlns:wpi="http://schemas.microsoft.com/office/word/2010/wordprocessingInk" xmlns:wne="http://schemas.microsoft.com/office/word/2006/wordml" xmlns:wps="http://schemas.microsoft.com/office/word/2010/wordprocessingShape" mc:Ignorable="w14 w15 wp14">
+<w:footnotes xmlns:wpc="http://schemas.microsoft.com/office/word/2010/wordprocessingCanvas" xmlns:cx="http://schemas.microsoft.com/office/drawing/2014/chartex" xmlns:cx1="http://schemas.microsoft.com/office/drawing/2015/9/8/chartex" xmlns:cx2="http://schemas.microsoft.com/office/drawing/2015/10/21/chartex" xmlns:cx3="http://schemas.microsoft.com/office/drawing/2016/5/9/chartex" xmlns:cx4="http://schemas.microsoft.com/office/drawing/2016/5/10/chartex" xmlns:cx5="http://schemas.microsoft.com/office/drawing/2016/5/11/chartex" xmlns:cx6="http://schemas.microsoft.com/office/drawing/2016/5/12/chartex" xmlns:cx7="http://schemas.microsoft.com/office/drawing/2016/5/13/chartex" xmlns:cx8="http://schemas.microsoft.com/office/drawing/2016/5/14/chartex" xmlns:mc="http://schemas.openxmlformats.org/markup-compatibility/2006" xmlns:aink="http://schemas.microsoft.com/office/drawing/2016/ink" xmlns:am3d="http://schemas.microsoft.com/office/drawing/2017/model3d" xmlns:o="urn:schemas-microsoft-com:office:office" xmlns:r="http://schemas.openxmlformats.org/officeDocument/2006/relationships" xmlns:m="http://schemas.openxmlformats.org/officeDocument/2006/math" xmlns:v="urn:schemas-microsoft-com:vml" xmlns:wp14="http://schemas.microsoft.com/office/word/2010/wordprocessingDrawing" xmlns:wp="http://schemas.openxmlformats.org/drawingml/2006/wordprocessingDrawing" xmlns:w10="urn:schemas-microsoft-com:office:word" xmlns:w="http://schemas.openxmlformats.org/wordprocessingml/2006/main" xmlns:w14="http://schemas.microsoft.com/office/word/2010/wordml" xmlns:w15="http://schemas.microsoft.com/office/word/2012/wordml" xmlns:w16cid="http://schemas.microsoft.com/office/word/2016/wordml/cid" xmlns:w16se="http://schemas.microsoft.com/office/word/2015/wordml/symex" xmlns:wpg="http://schemas.microsoft.com/office/word/2010/wordprocessingGroup" xmlns:wpi="http://schemas.microsoft.com/office/word/2010/wordprocessingInk" xmlns:wne="http://schemas.microsoft.com/office/word/2006/wordml" xmlns:wps="http://schemas.microsoft.com/office/word/2010/wordprocessingShape" mc:Ignorable="w14 w15 w16se w16cid wp14">
   <w:footnote w:type="separator" w:id="-1">
     <w:p>
       <w:pPr>
@@ -1913,8 +159,8 @@
 </file>
 
 <file path=word/numbering.xml><?xml version="1.0" encoding="utf-8"?>
-<w:numbering xmlns:wpc="http://schemas.microsoft.com/office/word/2010/wordprocessingCanvas" xmlns:mo="http://schemas.microsoft.com/office/mac/office/2008/main" xmlns:mc="http://schemas.openxmlformats.org/markup-compatibility/2006" xmlns:mv="urn:schemas-microsoft-com:mac:vml" xmlns:o="urn:schemas-microsoft-com:office:office" xmlns:r="http://schemas.openxmlformats.org/officeDocument/2006/relationships" xmlns:m="http://schemas.openxmlformats.org/officeDocument/2006/math" xmlns:v="urn:schemas-microsoft-com:vml" xmlns:wp14="http://schemas.microsoft.com/office/word/2010/wordprocessingDrawing" xmlns:wp="http://schemas.openxmlformats.org/drawingml/2006/wordprocessingDrawing" xmlns:w10="urn:schemas-microsoft-com:office:word" xmlns:w="http://schemas.openxmlformats.org/wordprocessingml/2006/main" xmlns:w14="http://schemas.microsoft.com/office/word/2010/wordml" xmlns:w15="http://schemas.microsoft.com/office/word/2012/wordml" xmlns:wpg="http://schemas.microsoft.com/office/word/2010/wordprocessingGroup" xmlns:wpi="http://schemas.microsoft.com/office/word/2010/wordprocessingInk" xmlns:wne="http://schemas.microsoft.com/office/word/2006/wordml" xmlns:wps="http://schemas.microsoft.com/office/word/2010/wordprocessingShape" mc:Ignorable="w14 w15 wp14">
-  <w:abstractNum w:abstractNumId="0">
+<w:numbering xmlns:wpc="http://schemas.microsoft.com/office/word/2010/wordprocessingCanvas" xmlns:cx="http://schemas.microsoft.com/office/drawing/2014/chartex" xmlns:cx1="http://schemas.microsoft.com/office/drawing/2015/9/8/chartex" xmlns:cx2="http://schemas.microsoft.com/office/drawing/2015/10/21/chartex" xmlns:cx3="http://schemas.microsoft.com/office/drawing/2016/5/9/chartex" xmlns:cx4="http://schemas.microsoft.com/office/drawing/2016/5/10/chartex" xmlns:cx5="http://schemas.microsoft.com/office/drawing/2016/5/11/chartex" xmlns:cx6="http://schemas.microsoft.com/office/drawing/2016/5/12/chartex" xmlns:cx7="http://schemas.microsoft.com/office/drawing/2016/5/13/chartex" xmlns:cx8="http://schemas.microsoft.com/office/drawing/2016/5/14/chartex" xmlns:mc="http://schemas.openxmlformats.org/markup-compatibility/2006" xmlns:aink="http://schemas.microsoft.com/office/drawing/2016/ink" xmlns:am3d="http://schemas.microsoft.com/office/drawing/2017/model3d" xmlns:o="urn:schemas-microsoft-com:office:office" xmlns:r="http://schemas.openxmlformats.org/officeDocument/2006/relationships" xmlns:m="http://schemas.openxmlformats.org/officeDocument/2006/math" xmlns:v="urn:schemas-microsoft-com:vml" xmlns:wp14="http://schemas.microsoft.com/office/word/2010/wordprocessingDrawing" xmlns:wp="http://schemas.openxmlformats.org/drawingml/2006/wordprocessingDrawing" xmlns:w10="urn:schemas-microsoft-com:office:word" xmlns:w="http://schemas.openxmlformats.org/wordprocessingml/2006/main" xmlns:w14="http://schemas.microsoft.com/office/word/2010/wordml" xmlns:w15="http://schemas.microsoft.com/office/word/2012/wordml" xmlns:w16cid="http://schemas.microsoft.com/office/word/2016/wordml/cid" xmlns:w16se="http://schemas.microsoft.com/office/word/2015/wordml/symex" xmlns:wpg="http://schemas.microsoft.com/office/word/2010/wordprocessingGroup" xmlns:wpi="http://schemas.microsoft.com/office/word/2010/wordprocessingInk" xmlns:wne="http://schemas.microsoft.com/office/word/2006/wordml" xmlns:wps="http://schemas.microsoft.com/office/word/2010/wordprocessingShape" mc:Ignorable="w14 w15 w16se w16cid wp14">
+  <w:abstractNum w:abstractNumId="0" w15:restartNumberingAfterBreak="0">
     <w:nsid w:val="B6AF1FEA"/>
     <w:multiLevelType w:val="multilevel"/>
     <w:tmpl w:val="623CF2D8"/>
@@ -2006,7 +252,7 @@
       <w:lvlJc w:val="left"/>
     </w:lvl>
   </w:abstractNum>
-  <w:abstractNum w:abstractNumId="1">
+  <w:abstractNum w:abstractNumId="1" w15:restartNumberingAfterBreak="0">
     <w:nsid w:val="DC664BFD"/>
     <w:multiLevelType w:val="multilevel"/>
     <w:tmpl w:val="FEB0467C"/>
@@ -2098,7 +344,7 @@
       <w:lvlJc w:val="left"/>
     </w:lvl>
   </w:abstractNum>
-  <w:abstractNum w:abstractNumId="2">
+  <w:abstractNum w:abstractNumId="2" w15:restartNumberingAfterBreak="0">
     <w:nsid w:val="E17F69BA"/>
     <w:multiLevelType w:val="multilevel"/>
     <w:tmpl w:val="D738119E"/>
@@ -2190,7 +436,7 @@
       <w:lvlJc w:val="left"/>
     </w:lvl>
   </w:abstractNum>
-  <w:abstractNum w:abstractNumId="3">
+  <w:abstractNum w:abstractNumId="3" w15:restartNumberingAfterBreak="0">
     <w:nsid w:val="FFFFFF1D"/>
     <w:multiLevelType w:val="multilevel"/>
     <w:tmpl w:val="56881E9E"/>
@@ -2330,7 +576,7 @@
       </w:rPr>
     </w:lvl>
   </w:abstractNum>
-  <w:abstractNum w:abstractNumId="4">
+  <w:abstractNum w:abstractNumId="4" w15:restartNumberingAfterBreak="0">
     <w:nsid w:val="FFFFFF7C"/>
     <w:multiLevelType w:val="singleLevel"/>
     <w:tmpl w:val="EC60E20E"/>
@@ -2347,7 +593,7 @@
       </w:pPr>
     </w:lvl>
   </w:abstractNum>
-  <w:abstractNum w:abstractNumId="5">
+  <w:abstractNum w:abstractNumId="5" w15:restartNumberingAfterBreak="0">
     <w:nsid w:val="FFFFFF7D"/>
     <w:multiLevelType w:val="singleLevel"/>
     <w:tmpl w:val="E3A01748"/>
@@ -2364,7 +610,7 @@
       </w:pPr>
     </w:lvl>
   </w:abstractNum>
-  <w:abstractNum w:abstractNumId="6">
+  <w:abstractNum w:abstractNumId="6" w15:restartNumberingAfterBreak="0">
     <w:nsid w:val="FFFFFF7E"/>
     <w:multiLevelType w:val="singleLevel"/>
     <w:tmpl w:val="9826830E"/>
@@ -2381,7 +627,7 @@
       </w:pPr>
     </w:lvl>
   </w:abstractNum>
-  <w:abstractNum w:abstractNumId="7">
+  <w:abstractNum w:abstractNumId="7" w15:restartNumberingAfterBreak="0">
     <w:nsid w:val="FFFFFF7F"/>
     <w:multiLevelType w:val="singleLevel"/>
     <w:tmpl w:val="5756E14A"/>
@@ -2398,7 +644,7 @@
       </w:pPr>
     </w:lvl>
   </w:abstractNum>
-  <w:abstractNum w:abstractNumId="8">
+  <w:abstractNum w:abstractNumId="8" w15:restartNumberingAfterBreak="0">
     <w:nsid w:val="FFFFFF80"/>
     <w:multiLevelType w:val="singleLevel"/>
     <w:tmpl w:val="C03091A8"/>
@@ -2418,7 +664,7 @@
       </w:rPr>
     </w:lvl>
   </w:abstractNum>
-  <w:abstractNum w:abstractNumId="9">
+  <w:abstractNum w:abstractNumId="9" w15:restartNumberingAfterBreak="0">
     <w:nsid w:val="FFFFFF81"/>
     <w:multiLevelType w:val="singleLevel"/>
     <w:tmpl w:val="6DB05A4C"/>
@@ -2438,7 +684,7 @@
       </w:rPr>
     </w:lvl>
   </w:abstractNum>
-  <w:abstractNum w:abstractNumId="10">
+  <w:abstractNum w:abstractNumId="10" w15:restartNumberingAfterBreak="0">
     <w:nsid w:val="FFFFFF82"/>
     <w:multiLevelType w:val="singleLevel"/>
     <w:tmpl w:val="830242B4"/>
@@ -2458,7 +704,7 @@
       </w:rPr>
     </w:lvl>
   </w:abstractNum>
-  <w:abstractNum w:abstractNumId="11">
+  <w:abstractNum w:abstractNumId="11" w15:restartNumberingAfterBreak="0">
     <w:nsid w:val="FFFFFF83"/>
     <w:multiLevelType w:val="singleLevel"/>
     <w:tmpl w:val="60FE5C98"/>
@@ -2478,7 +724,7 @@
       </w:rPr>
     </w:lvl>
   </w:abstractNum>
-  <w:abstractNum w:abstractNumId="12">
+  <w:abstractNum w:abstractNumId="12" w15:restartNumberingAfterBreak="0">
     <w:nsid w:val="FFFFFF88"/>
     <w:multiLevelType w:val="singleLevel"/>
     <w:tmpl w:val="6AC449E8"/>
@@ -2495,7 +741,7 @@
       </w:pPr>
     </w:lvl>
   </w:abstractNum>
-  <w:abstractNum w:abstractNumId="13">
+  <w:abstractNum w:abstractNumId="13" w15:restartNumberingAfterBreak="0">
     <w:nsid w:val="FFFFFF89"/>
     <w:multiLevelType w:val="singleLevel"/>
     <w:tmpl w:val="CCD82112"/>
@@ -2515,7 +761,7 @@
       </w:rPr>
     </w:lvl>
   </w:abstractNum>
-  <w:abstractNum w:abstractNumId="14">
+  <w:abstractNum w:abstractNumId="14" w15:restartNumberingAfterBreak="0">
     <w:nsid w:val="211C72FB"/>
     <w:multiLevelType w:val="multilevel"/>
     <w:tmpl w:val="9718053A"/>
@@ -2607,7 +853,7 @@
       <w:lvlJc w:val="left"/>
     </w:lvl>
   </w:abstractNum>
-  <w:abstractNum w:abstractNumId="15">
+  <w:abstractNum w:abstractNumId="15" w15:restartNumberingAfterBreak="0">
     <w:nsid w:val="369001EA"/>
     <w:multiLevelType w:val="multilevel"/>
     <w:tmpl w:val="E382A594"/>
@@ -2699,7 +945,7 @@
       <w:lvlJc w:val="left"/>
     </w:lvl>
   </w:abstractNum>
-  <w:abstractNum w:abstractNumId="16">
+  <w:abstractNum w:abstractNumId="16" w15:restartNumberingAfterBreak="0">
     <w:nsid w:val="4C156205"/>
     <w:multiLevelType w:val="multilevel"/>
     <w:tmpl w:val="8F0897F6"/>
@@ -2791,7 +1037,7 @@
       <w:lvlJc w:val="left"/>
     </w:lvl>
   </w:abstractNum>
-  <w:abstractNum w:abstractNumId="17">
+  <w:abstractNum w:abstractNumId="17" w15:restartNumberingAfterBreak="0">
     <w:nsid w:val="750DBD04"/>
     <w:multiLevelType w:val="multilevel"/>
     <w:tmpl w:val="11C4D13E"/>
@@ -2941,7 +1187,7 @@
 </file>
 
 <file path=word/styles.xml><?xml version="1.0" encoding="utf-8"?>
-<w:styles xmlns:mc="http://schemas.openxmlformats.org/markup-compatibility/2006" xmlns:r="http://schemas.openxmlformats.org/officeDocument/2006/relationships" xmlns:w="http://schemas.openxmlformats.org/wordprocessingml/2006/main" xmlns:w14="http://schemas.microsoft.com/office/word/2010/wordml" xmlns:w15="http://schemas.microsoft.com/office/word/2012/wordml" mc:Ignorable="w14 w15">
+<w:styles xmlns:mc="http://schemas.openxmlformats.org/markup-compatibility/2006" xmlns:r="http://schemas.openxmlformats.org/officeDocument/2006/relationships" xmlns:w="http://schemas.openxmlformats.org/wordprocessingml/2006/main" xmlns:w14="http://schemas.microsoft.com/office/word/2010/wordml" xmlns:w15="http://schemas.microsoft.com/office/word/2012/wordml" xmlns:w16cid="http://schemas.microsoft.com/office/word/2016/wordml/cid" xmlns:w16se="http://schemas.microsoft.com/office/word/2015/wordml/symex" mc:Ignorable="w14 w15 w16se w16cid">
   <w:docDefaults>
     <w:rPrDefault>
       <w:rPr>
@@ -2956,7 +1202,7 @@
       </w:pPr>
     </w:pPrDefault>
   </w:docDefaults>
-  <w:latentStyles w:defLockedState="0" w:defUIPriority="0" w:defSemiHidden="0" w:defUnhideWhenUsed="0" w:defQFormat="0" w:count="380">
+  <w:latentStyles w:defLockedState="0" w:defUIPriority="0" w:defSemiHidden="0" w:defUnhideWhenUsed="0" w:defQFormat="0" w:count="375">
     <w:lsdException w:name="Normal" w:qFormat="1"/>
     <w:lsdException w:name="heading 1" w:uiPriority="9"/>
     <w:lsdException w:name="heading 2" w:uiPriority="9" w:qFormat="1"/>
@@ -3094,15 +1340,6 @@
     <w:lsdException w:name="Table Web 3" w:semiHidden="1" w:unhideWhenUsed="1"/>
     <w:lsdException w:name="Balloon Text" w:semiHidden="1" w:unhideWhenUsed="1"/>
     <w:lsdException w:name="Table Theme" w:semiHidden="1" w:unhideWhenUsed="1"/>
-    <w:lsdException w:name="Note Level 1" w:semiHidden="1" w:unhideWhenUsed="1"/>
-    <w:lsdException w:name="Note Level 2" w:semiHidden="1" w:unhideWhenUsed="1"/>
-    <w:lsdException w:name="Note Level 3" w:semiHidden="1" w:unhideWhenUsed="1"/>
-    <w:lsdException w:name="Note Level 4" w:semiHidden="1" w:unhideWhenUsed="1"/>
-    <w:lsdException w:name="Note Level 5" w:semiHidden="1" w:unhideWhenUsed="1"/>
-    <w:lsdException w:name="Note Level 6" w:semiHidden="1" w:unhideWhenUsed="1"/>
-    <w:lsdException w:name="Note Level 7" w:semiHidden="1" w:unhideWhenUsed="1"/>
-    <w:lsdException w:name="Note Level 8" w:semiHidden="1" w:unhideWhenUsed="1"/>
-    <w:lsdException w:name="Note Level 9" w:semiHidden="1" w:unhideWhenUsed="1"/>
     <w:lsdException w:name="Placeholder Text" w:semiHidden="1"/>
     <w:lsdException w:name="No Spacing" w:uiPriority="1" w:qFormat="1"/>
     <w:lsdException w:name="Light Shading"/>
@@ -4574,28 +2811,6 @@
     <w:name w:val="Header Char"/>
     <w:basedOn w:val="DefaultParagraphFont"/>
     <w:link w:val="Header"/>
-    <w:rsid w:val="003E2D89"/>
-  </w:style>
-  <w:style w:type="paragraph" w:styleId="Footer">
-    <w:name w:val="footer"/>
-    <w:basedOn w:val="Normal"/>
-    <w:link w:val="FooterChar"/>
-    <w:uiPriority w:val="99"/>
-    <w:unhideWhenUsed/>
-    <w:rsid w:val="003E2D89"/>
-    <w:pPr>
-      <w:tabs>
-        <w:tab w:val="center" w:pos="4680"/>
-        <w:tab w:val="right" w:pos="9360"/>
-      </w:tabs>
-      <w:spacing w:after="0"/>
-    </w:pPr>
-  </w:style>
-  <w:style w:type="character" w:customStyle="1" w:styleId="FooterChar">
-    <w:name w:val="Footer Char"/>
-    <w:basedOn w:val="DefaultParagraphFont"/>
-    <w:link w:val="Footer"/>
-    <w:uiPriority w:val="99"/>
     <w:rsid w:val="003E2D89"/>
   </w:style>
   <w:style w:type="character" w:styleId="PageNumber">

</xml_diff>